<commit_message>
CHG: Riskmanagement und Environment ausgefüllt
</commit_message>
<xml_diff>
--- a/Documentation/Week5/Environment.docx
+++ b/Documentation/Week5/Environment.docx
@@ -17,8 +17,8 @@
         <w:tblLook w:val="04A0" w:firstRow="1" w:lastRow="0" w:firstColumn="1" w:lastColumn="0" w:noHBand="0" w:noVBand="1"/>
       </w:tblPr>
       <w:tblGrid>
-        <w:gridCol w:w="3369"/>
-        <w:gridCol w:w="5843"/>
+        <w:gridCol w:w="3227"/>
+        <w:gridCol w:w="5985"/>
       </w:tblGrid>
       <w:tr>
         <w:trPr>
@@ -27,7 +27,7 @@
         <w:tc>
           <w:tcPr>
             <w:cnfStyle w:val="001000000000" w:firstRow="0" w:lastRow="0" w:firstColumn="1" w:lastColumn="0" w:oddVBand="0" w:evenVBand="0" w:oddHBand="0" w:evenHBand="0" w:firstRowFirstColumn="0" w:firstRowLastColumn="0" w:lastRowFirstColumn="0" w:lastRowLastColumn="0"/>
-            <w:tcW w:w="3369" w:type="dxa"/>
+            <w:tcW w:w="3227" w:type="dxa"/>
             <w:tcBorders>
               <w:bottom w:val="nil"/>
             </w:tcBorders>
@@ -40,7 +40,7 @@
         </w:tc>
         <w:tc>
           <w:tcPr>
-            <w:tcW w:w="5843" w:type="dxa"/>
+            <w:tcW w:w="5985" w:type="dxa"/>
             <w:tcBorders>
               <w:bottom w:val="nil"/>
             </w:tcBorders>
@@ -68,7 +68,7 @@
         <w:tc>
           <w:tcPr>
             <w:cnfStyle w:val="001000000000" w:firstRow="0" w:lastRow="0" w:firstColumn="1" w:lastColumn="0" w:oddVBand="0" w:evenVBand="0" w:oddHBand="0" w:evenHBand="0" w:firstRowFirstColumn="0" w:firstRowLastColumn="0" w:lastRowFirstColumn="0" w:lastRowLastColumn="0"/>
-            <w:tcW w:w="3369" w:type="dxa"/>
+            <w:tcW w:w="3227" w:type="dxa"/>
             <w:tcBorders>
               <w:top w:val="nil"/>
             </w:tcBorders>
@@ -81,7 +81,7 @@
         </w:tc>
         <w:tc>
           <w:tcPr>
-            <w:tcW w:w="5843" w:type="dxa"/>
+            <w:tcW w:w="5985" w:type="dxa"/>
             <w:tcBorders>
               <w:top w:val="nil"/>
             </w:tcBorders>
@@ -90,9 +90,11 @@
             <w:pPr>
               <w:cnfStyle w:val="000000100000" w:firstRow="0" w:lastRow="0" w:firstColumn="0" w:lastColumn="0" w:oddVBand="0" w:evenVBand="0" w:oddHBand="1" w:evenHBand="0" w:firstRowFirstColumn="0" w:firstRowLastColumn="0" w:lastRowFirstColumn="0" w:lastRowLastColumn="0"/>
             </w:pPr>
+            <w:proofErr w:type="spellStart"/>
             <w:r>
               <w:t>Eclipse</w:t>
             </w:r>
+            <w:proofErr w:type="spellEnd"/>
           </w:p>
         </w:tc>
       </w:tr>
@@ -100,25 +102,37 @@
         <w:tc>
           <w:tcPr>
             <w:cnfStyle w:val="001000000000" w:firstRow="0" w:lastRow="0" w:firstColumn="1" w:lastColumn="0" w:oddVBand="0" w:evenVBand="0" w:oddHBand="0" w:evenHBand="0" w:firstRowFirstColumn="0" w:firstRowLastColumn="0" w:lastRowFirstColumn="0" w:lastRowLastColumn="0"/>
-            <w:tcW w:w="3369" w:type="dxa"/>
-          </w:tcPr>
-          <w:p>
-            <w:r>
-              <w:t>Deployment Platform</w:t>
-            </w:r>
-          </w:p>
-        </w:tc>
-        <w:tc>
-          <w:tcPr>
-            <w:tcW w:w="5843" w:type="dxa"/>
+            <w:tcW w:w="3227" w:type="dxa"/>
+          </w:tcPr>
+          <w:p>
+            <w:proofErr w:type="spellStart"/>
+            <w:r>
+              <w:t>Deployment</w:t>
+            </w:r>
+            <w:proofErr w:type="spellEnd"/>
+            <w:r>
+              <w:t xml:space="preserve"> </w:t>
+            </w:r>
+            <w:proofErr w:type="spellStart"/>
+            <w:r>
+              <w:t>Platform</w:t>
+            </w:r>
+            <w:proofErr w:type="spellEnd"/>
+          </w:p>
+        </w:tc>
+        <w:tc>
+          <w:tcPr>
+            <w:tcW w:w="5985" w:type="dxa"/>
           </w:tcPr>
           <w:p>
             <w:pPr>
               <w:cnfStyle w:val="000000000000" w:firstRow="0" w:lastRow="0" w:firstColumn="0" w:lastColumn="0" w:oddVBand="0" w:evenVBand="0" w:oddHBand="0" w:evenHBand="0" w:firstRowFirstColumn="0" w:firstRowLastColumn="0" w:lastRowFirstColumn="0" w:lastRowLastColumn="0"/>
             </w:pPr>
-            <w:r>
-              <w:t>Android, Heroku</w:t>
-            </w:r>
+            <w:proofErr w:type="spellStart"/>
+            <w:r>
+              <w:t>Android</w:t>
+            </w:r>
+            <w:proofErr w:type="spellEnd"/>
           </w:p>
         </w:tc>
       </w:tr>
@@ -129,28 +143,48 @@
         <w:tc>
           <w:tcPr>
             <w:cnfStyle w:val="001000000000" w:firstRow="0" w:lastRow="0" w:firstColumn="1" w:lastColumn="0" w:oddVBand="0" w:evenVBand="0" w:oddHBand="0" w:evenHBand="0" w:firstRowFirstColumn="0" w:firstRowLastColumn="0" w:lastRowFirstColumn="0" w:lastRowLastColumn="0"/>
-            <w:tcW w:w="3369" w:type="dxa"/>
-          </w:tcPr>
-          <w:p>
-            <w:r>
-              <w:t>Test tools</w:t>
-            </w:r>
-          </w:p>
-        </w:tc>
-        <w:tc>
-          <w:tcPr>
-            <w:tcW w:w="5843" w:type="dxa"/>
+            <w:tcW w:w="3227" w:type="dxa"/>
+          </w:tcPr>
+          <w:p>
+            <w:r>
+              <w:t xml:space="preserve">Test </w:t>
+            </w:r>
+            <w:proofErr w:type="spellStart"/>
+            <w:r>
+              <w:t>tools</w:t>
+            </w:r>
+            <w:proofErr w:type="spellEnd"/>
+          </w:p>
+        </w:tc>
+        <w:tc>
+          <w:tcPr>
+            <w:tcW w:w="5985" w:type="dxa"/>
           </w:tcPr>
           <w:p>
             <w:pPr>
               <w:cnfStyle w:val="000000100000" w:firstRow="0" w:lastRow="0" w:firstColumn="0" w:lastColumn="0" w:oddVBand="0" w:evenVBand="0" w:oddHBand="1" w:evenHBand="0" w:firstRowFirstColumn="0" w:firstRowLastColumn="0" w:lastRowFirstColumn="0" w:lastRowLastColumn="0"/>
             </w:pPr>
-            <w:r>
-              <w:t>C</w:t>
-            </w:r>
-            <w:r>
-              <w:t>ucumber, Calabash</w:t>
-            </w:r>
+            <w:proofErr w:type="spellStart"/>
+            <w:r>
+              <w:t>Cucumber</w:t>
+            </w:r>
+            <w:proofErr w:type="spellEnd"/>
+            <w:r>
+              <w:t xml:space="preserve">, </w:t>
+            </w:r>
+            <w:proofErr w:type="spellStart"/>
+            <w:r>
+              <w:t>Calabash</w:t>
+            </w:r>
+            <w:proofErr w:type="spellEnd"/>
+            <w:r>
+              <w:t xml:space="preserve">, </w:t>
+            </w:r>
+            <w:proofErr w:type="spellStart"/>
+            <w:r>
+              <w:t>JUnit</w:t>
+            </w:r>
+            <w:proofErr w:type="spellEnd"/>
           </w:p>
         </w:tc>
       </w:tr>
@@ -158,27 +192,37 @@
         <w:tc>
           <w:tcPr>
             <w:cnfStyle w:val="001000000000" w:firstRow="0" w:lastRow="0" w:firstColumn="1" w:lastColumn="0" w:oddVBand="0" w:evenVBand="0" w:oddHBand="0" w:evenHBand="0" w:firstRowFirstColumn="0" w:firstRowLastColumn="0" w:lastRowFirstColumn="0" w:lastRowLastColumn="0"/>
-            <w:tcW w:w="3369" w:type="dxa"/>
-          </w:tcPr>
-          <w:p>
-            <w:r>
-              <w:t>Automatic Deployment</w:t>
-            </w:r>
-          </w:p>
-        </w:tc>
-        <w:tc>
-          <w:tcPr>
-            <w:tcW w:w="5843" w:type="dxa"/>
+            <w:tcW w:w="3227" w:type="dxa"/>
+          </w:tcPr>
+          <w:p>
+            <w:proofErr w:type="spellStart"/>
+            <w:r>
+              <w:t>Automatic</w:t>
+            </w:r>
+            <w:proofErr w:type="spellEnd"/>
+            <w:r>
+              <w:t xml:space="preserve"> </w:t>
+            </w:r>
+            <w:proofErr w:type="spellStart"/>
+            <w:r>
+              <w:t>Deployment</w:t>
+            </w:r>
+            <w:proofErr w:type="spellEnd"/>
+          </w:p>
+        </w:tc>
+        <w:tc>
+          <w:tcPr>
+            <w:tcW w:w="5985" w:type="dxa"/>
           </w:tcPr>
           <w:p>
             <w:pPr>
               <w:cnfStyle w:val="000000000000" w:firstRow="0" w:lastRow="0" w:firstColumn="0" w:lastColumn="0" w:oddVBand="0" w:evenVBand="0" w:oddHBand="0" w:evenHBand="0" w:firstRowFirstColumn="0" w:firstRowLastColumn="0" w:lastRowFirstColumn="0" w:lastRowLastColumn="0"/>
             </w:pPr>
+            <w:proofErr w:type="spellStart"/>
             <w:r>
               <w:t>Maven</w:t>
             </w:r>
-            <w:bookmarkStart w:id="0" w:name="_GoBack"/>
-            <w:bookmarkEnd w:id="0"/>
+            <w:proofErr w:type="spellEnd"/>
           </w:p>
         </w:tc>
       </w:tr>
@@ -189,17 +233,22 @@
         <w:tc>
           <w:tcPr>
             <w:cnfStyle w:val="001000000000" w:firstRow="0" w:lastRow="0" w:firstColumn="1" w:lastColumn="0" w:oddVBand="0" w:evenVBand="0" w:oddHBand="0" w:evenHBand="0" w:firstRowFirstColumn="0" w:firstRowLastColumn="0" w:lastRowFirstColumn="0" w:lastRowLastColumn="0"/>
-            <w:tcW w:w="3369" w:type="dxa"/>
-          </w:tcPr>
-          <w:p>
-            <w:r>
-              <w:t>Projekt Management Platform</w:t>
-            </w:r>
-          </w:p>
-        </w:tc>
-        <w:tc>
-          <w:tcPr>
-            <w:tcW w:w="5843" w:type="dxa"/>
+            <w:tcW w:w="3227" w:type="dxa"/>
+          </w:tcPr>
+          <w:p>
+            <w:r>
+              <w:t xml:space="preserve">Projekt Management </w:t>
+            </w:r>
+            <w:proofErr w:type="spellStart"/>
+            <w:r>
+              <w:t>Platform</w:t>
+            </w:r>
+            <w:proofErr w:type="spellEnd"/>
+          </w:p>
+        </w:tc>
+        <w:tc>
+          <w:tcPr>
+            <w:tcW w:w="5985" w:type="dxa"/>
           </w:tcPr>
           <w:p>
             <w:pPr>
@@ -208,6 +257,9 @@
             <w:r>
               <w:t>JIRA</w:t>
             </w:r>
+            <w:r>
+              <w:t>, MS Project</w:t>
+            </w:r>
           </w:p>
         </w:tc>
       </w:tr>
@@ -215,17 +267,19 @@
         <w:tc>
           <w:tcPr>
             <w:cnfStyle w:val="001000000000" w:firstRow="0" w:lastRow="0" w:firstColumn="1" w:lastColumn="0" w:oddVBand="0" w:evenVBand="0" w:oddHBand="0" w:evenHBand="0" w:firstRowFirstColumn="0" w:firstRowLastColumn="0" w:lastRowFirstColumn="0" w:lastRowLastColumn="0"/>
-            <w:tcW w:w="3369" w:type="dxa"/>
-          </w:tcPr>
-          <w:p>
+            <w:tcW w:w="3227" w:type="dxa"/>
+          </w:tcPr>
+          <w:p>
+            <w:proofErr w:type="spellStart"/>
             <w:r>
               <w:t>Architecture</w:t>
             </w:r>
-          </w:p>
-        </w:tc>
-        <w:tc>
-          <w:tcPr>
-            <w:tcW w:w="5843" w:type="dxa"/>
+            <w:proofErr w:type="spellEnd"/>
+          </w:p>
+        </w:tc>
+        <w:tc>
+          <w:tcPr>
+            <w:tcW w:w="5985" w:type="dxa"/>
           </w:tcPr>
           <w:p>
             <w:pPr>
@@ -243,66 +297,234 @@
       <w:pPr>
         <w:pStyle w:val="Titel"/>
       </w:pPr>
+      <w:proofErr w:type="spellStart"/>
       <w:r>
-        <w:t>Configuration Management</w:t>
+        <w:t>Configuration</w:t>
+      </w:r>
+      <w:proofErr w:type="spellEnd"/>
+      <w:r>
+        <w:t xml:space="preserve"> Management</w:t>
+      </w:r>
+    </w:p>
+    <w:tbl>
+      <w:tblPr>
+        <w:tblStyle w:val="HelleSchattierung"/>
+        <w:tblW w:w="0" w:type="auto"/>
+        <w:tblLook w:val="04A0" w:firstRow="1" w:lastRow="0" w:firstColumn="1" w:lastColumn="0" w:noHBand="0" w:noVBand="1"/>
+      </w:tblPr>
+      <w:tblGrid>
+        <w:gridCol w:w="3227"/>
+        <w:gridCol w:w="5985"/>
+      </w:tblGrid>
+      <w:tr>
+        <w:trPr>
+          <w:cnfStyle w:val="100000000000" w:firstRow="1" w:lastRow="0" w:firstColumn="0" w:lastColumn="0" w:oddVBand="0" w:evenVBand="0" w:oddHBand="0" w:evenHBand="0" w:firstRowFirstColumn="0" w:firstRowLastColumn="0" w:lastRowFirstColumn="0" w:lastRowLastColumn="0"/>
+        </w:trPr>
+        <w:tc>
+          <w:tcPr>
+            <w:cnfStyle w:val="001000000000" w:firstRow="0" w:lastRow="0" w:firstColumn="1" w:lastColumn="0" w:oddVBand="0" w:evenVBand="0" w:oddHBand="0" w:evenHBand="0" w:firstRowFirstColumn="0" w:firstRowLastColumn="0" w:lastRowFirstColumn="0" w:lastRowLastColumn="0"/>
+            <w:tcW w:w="3227" w:type="dxa"/>
+            <w:tcBorders>
+              <w:bottom w:val="nil"/>
+            </w:tcBorders>
+          </w:tcPr>
+          <w:p>
+            <w:r>
+              <w:t xml:space="preserve">Code </w:t>
+            </w:r>
+            <w:proofErr w:type="spellStart"/>
+            <w:r>
+              <w:t>repository</w:t>
+            </w:r>
+            <w:proofErr w:type="spellEnd"/>
+          </w:p>
+        </w:tc>
+        <w:tc>
+          <w:tcPr>
+            <w:tcW w:w="5985" w:type="dxa"/>
+            <w:tcBorders>
+              <w:bottom w:val="nil"/>
+            </w:tcBorders>
+          </w:tcPr>
+          <w:p>
+            <w:pPr>
+              <w:cnfStyle w:val="100000000000" w:firstRow="1" w:lastRow="0" w:firstColumn="0" w:lastColumn="0" w:oddVBand="0" w:evenVBand="0" w:oddHBand="0" w:evenHBand="0" w:firstRowFirstColumn="0" w:firstRowLastColumn="0" w:lastRowFirstColumn="0" w:lastRowLastColumn="0"/>
+              <w:rPr>
+                <w:b w:val="0"/>
+              </w:rPr>
+            </w:pPr>
+            <w:proofErr w:type="spellStart"/>
+            <w:r>
+              <w:rPr>
+                <w:b w:val="0"/>
+              </w:rPr>
+              <w:t>Git</w:t>
+            </w:r>
+            <w:proofErr w:type="spellEnd"/>
+            <w:r>
+              <w:rPr>
+                <w:b w:val="0"/>
+              </w:rPr>
+              <w:t xml:space="preserve"> Hub</w:t>
+            </w:r>
+            <w:r>
+              <w:rPr>
+                <w:b w:val="0"/>
+              </w:rPr>
+              <w:t xml:space="preserve"> (Link: </w:t>
+            </w:r>
+            <w:r>
+              <w:rPr>
+                <w:b w:val="0"/>
+              </w:rPr>
+              <w:t>https://github.com/jeanin92/DieVerrueckteSightseeingtour</w:t>
+            </w:r>
+            <w:r>
+              <w:rPr>
+                <w:b w:val="0"/>
+              </w:rPr>
+              <w:t>)</w:t>
+            </w:r>
+          </w:p>
+        </w:tc>
+      </w:tr>
+      <w:tr>
+        <w:trPr>
+          <w:cnfStyle w:val="000000100000" w:firstRow="0" w:lastRow="0" w:firstColumn="0" w:lastColumn="0" w:oddVBand="0" w:evenVBand="0" w:oddHBand="1" w:evenHBand="0" w:firstRowFirstColumn="0" w:firstRowLastColumn="0" w:lastRowFirstColumn="0" w:lastRowLastColumn="0"/>
+        </w:trPr>
+        <w:tc>
+          <w:tcPr>
+            <w:cnfStyle w:val="001000000000" w:firstRow="0" w:lastRow="0" w:firstColumn="1" w:lastColumn="0" w:oddVBand="0" w:evenVBand="0" w:oddHBand="0" w:evenHBand="0" w:firstRowFirstColumn="0" w:firstRowLastColumn="0" w:lastRowFirstColumn="0" w:lastRowLastColumn="0"/>
+            <w:tcW w:w="3227" w:type="dxa"/>
+            <w:tcBorders>
+              <w:top w:val="nil"/>
+            </w:tcBorders>
+          </w:tcPr>
+          <w:p>
+            <w:r>
+              <w:t xml:space="preserve">Change </w:t>
+            </w:r>
+            <w:proofErr w:type="spellStart"/>
+            <w:r>
+              <w:t>Requests</w:t>
+            </w:r>
+            <w:proofErr w:type="spellEnd"/>
+          </w:p>
+        </w:tc>
+        <w:tc>
+          <w:tcPr>
+            <w:tcW w:w="5985" w:type="dxa"/>
+            <w:tcBorders>
+              <w:top w:val="nil"/>
+            </w:tcBorders>
+          </w:tcPr>
+          <w:p>
+            <w:pPr>
+              <w:cnfStyle w:val="000000100000" w:firstRow="0" w:lastRow="0" w:firstColumn="0" w:lastColumn="0" w:oddVBand="0" w:evenVBand="0" w:oddHBand="1" w:evenHBand="0" w:firstRowFirstColumn="0" w:firstRowLastColumn="0" w:lastRowFirstColumn="0" w:lastRowLastColumn="0"/>
+            </w:pPr>
+            <w:r>
+              <w:t>JIRA</w:t>
+            </w:r>
+          </w:p>
+        </w:tc>
+      </w:tr>
+      <w:tr>
+        <w:tc>
+          <w:tcPr>
+            <w:cnfStyle w:val="001000000000" w:firstRow="0" w:lastRow="0" w:firstColumn="1" w:lastColumn="0" w:oddVBand="0" w:evenVBand="0" w:oddHBand="0" w:evenHBand="0" w:firstRowFirstColumn="0" w:firstRowLastColumn="0" w:lastRowFirstColumn="0" w:lastRowLastColumn="0"/>
+            <w:tcW w:w="3227" w:type="dxa"/>
+          </w:tcPr>
+          <w:p>
+            <w:r>
+              <w:t xml:space="preserve">Bug </w:t>
+            </w:r>
+            <w:proofErr w:type="spellStart"/>
+            <w:r>
+              <w:t>reporting</w:t>
+            </w:r>
+            <w:proofErr w:type="spellEnd"/>
+          </w:p>
+        </w:tc>
+        <w:tc>
+          <w:tcPr>
+            <w:tcW w:w="5985" w:type="dxa"/>
+          </w:tcPr>
+          <w:p>
+            <w:pPr>
+              <w:cnfStyle w:val="000000000000" w:firstRow="0" w:lastRow="0" w:firstColumn="0" w:lastColumn="0" w:oddVBand="0" w:evenVBand="0" w:oddHBand="0" w:evenHBand="0" w:firstRowFirstColumn="0" w:firstRowLastColumn="0" w:lastRowFirstColumn="0" w:lastRowLastColumn="0"/>
+            </w:pPr>
+            <w:r>
+              <w:t>JIRA</w:t>
+            </w:r>
+          </w:p>
+        </w:tc>
+      </w:tr>
+      <w:tr>
+        <w:trPr>
+          <w:cnfStyle w:val="000000100000" w:firstRow="0" w:lastRow="0" w:firstColumn="0" w:lastColumn="0" w:oddVBand="0" w:evenVBand="0" w:oddHBand="1" w:evenHBand="0" w:firstRowFirstColumn="0" w:firstRowLastColumn="0" w:lastRowFirstColumn="0" w:lastRowLastColumn="0"/>
+        </w:trPr>
+        <w:tc>
+          <w:tcPr>
+            <w:cnfStyle w:val="001000000000" w:firstRow="0" w:lastRow="0" w:firstColumn="1" w:lastColumn="0" w:oddVBand="0" w:evenVBand="0" w:oddHBand="0" w:evenHBand="0" w:firstRowFirstColumn="0" w:firstRowLastColumn="0" w:lastRowFirstColumn="0" w:lastRowLastColumn="0"/>
+            <w:tcW w:w="3227" w:type="dxa"/>
+          </w:tcPr>
+          <w:p>
+            <w:r>
+              <w:t xml:space="preserve">Tracking </w:t>
+            </w:r>
+            <w:proofErr w:type="spellStart"/>
+            <w:r>
+              <w:t>of</w:t>
+            </w:r>
+            <w:proofErr w:type="spellEnd"/>
+            <w:r>
+              <w:t xml:space="preserve"> </w:t>
+            </w:r>
+            <w:proofErr w:type="spellStart"/>
+            <w:r>
+              <w:t>changes</w:t>
+            </w:r>
+            <w:proofErr w:type="spellEnd"/>
+            <w:r>
+              <w:t xml:space="preserve">, </w:t>
+            </w:r>
+            <w:proofErr w:type="spellStart"/>
+            <w:r>
+              <w:t>tasks</w:t>
+            </w:r>
+            <w:proofErr w:type="spellEnd"/>
+          </w:p>
+        </w:tc>
+        <w:tc>
+          <w:tcPr>
+            <w:tcW w:w="5985" w:type="dxa"/>
+          </w:tcPr>
+          <w:p>
+            <w:pPr>
+              <w:cnfStyle w:val="000000100000" w:firstRow="0" w:lastRow="0" w:firstColumn="0" w:lastColumn="0" w:oddVBand="0" w:evenVBand="0" w:oddHBand="1" w:evenHBand="0" w:firstRowFirstColumn="0" w:firstRowLastColumn="0" w:lastRowFirstColumn="0" w:lastRowLastColumn="0"/>
+            </w:pPr>
+            <w:r>
+              <w:t>JIRA</w:t>
+            </w:r>
+          </w:p>
+        </w:tc>
+      </w:tr>
+    </w:tbl>
+    <w:p/>
+    <w:p>
+      <w:pPr>
+        <w:pStyle w:val="Titel"/>
+      </w:pPr>
+      <w:r>
+        <w:t>Login Screen Prototype</w:t>
       </w:r>
     </w:p>
     <w:p>
-      <w:pPr>
-        <w:pStyle w:val="berschrift1"/>
-        <w:numPr>
-          <w:ilvl w:val="0"/>
-          <w:numId w:val="2"/>
-        </w:numPr>
-      </w:pPr>
       <w:r>
-        <w:t>Code repository</w:t>
+        <w:t>nicht relevant</w:t>
       </w:r>
-    </w:p>
-    <w:p>
-      <w:pPr>
-        <w:pStyle w:val="berschrift1"/>
-        <w:numPr>
-          <w:ilvl w:val="0"/>
-          <w:numId w:val="2"/>
-        </w:numPr>
-      </w:pPr>
-      <w:r>
-        <w:t>Change Requests</w:t>
-      </w:r>
-    </w:p>
-    <w:p>
-      <w:pPr>
-        <w:pStyle w:val="berschrift1"/>
-        <w:numPr>
-          <w:ilvl w:val="0"/>
-          <w:numId w:val="2"/>
-        </w:numPr>
-      </w:pPr>
-      <w:r>
-        <w:t>Bug reporting</w:t>
-      </w:r>
-    </w:p>
-    <w:p>
-      <w:pPr>
-        <w:pStyle w:val="berschrift1"/>
-        <w:numPr>
-          <w:ilvl w:val="0"/>
-          <w:numId w:val="2"/>
-        </w:numPr>
-      </w:pPr>
-      <w:r>
-        <w:t>Tracking of changes, tasks</w:t>
-      </w:r>
-    </w:p>
-    <w:p/>
-    <w:p>
-      <w:pPr>
-        <w:pStyle w:val="Titel"/>
-      </w:pPr>
-      <w:r>
-        <w:t>Login Screen Prototype</w:t>
-      </w:r>
+      <w:bookmarkStart w:id="0" w:name="_GoBack"/>
+      <w:bookmarkEnd w:id="0"/>
     </w:p>
     <w:sectPr>
       <w:pgSz w:w="11906" w:h="16838"/>

</xml_diff>

<commit_message>
CHG: altes Projekt umbenannt
</commit_message>
<xml_diff>
--- a/Documentation/Week5/Environment.docx
+++ b/Documentation/Week5/Environment.docx
@@ -90,11 +90,9 @@
             <w:pPr>
               <w:cnfStyle w:val="000000100000" w:firstRow="0" w:lastRow="0" w:firstColumn="0" w:lastColumn="0" w:oddVBand="0" w:evenVBand="0" w:oddHBand="1" w:evenHBand="0" w:firstRowFirstColumn="0" w:firstRowLastColumn="0" w:lastRowFirstColumn="0" w:lastRowLastColumn="0"/>
             </w:pPr>
-            <w:proofErr w:type="spellStart"/>
             <w:r>
               <w:t>Eclipse</w:t>
             </w:r>
-            <w:proofErr w:type="spellEnd"/>
           </w:p>
         </w:tc>
       </w:tr>
@@ -105,19 +103,9 @@
             <w:tcW w:w="3227" w:type="dxa"/>
           </w:tcPr>
           <w:p>
-            <w:proofErr w:type="spellStart"/>
-            <w:r>
-              <w:t>Deployment</w:t>
-            </w:r>
-            <w:proofErr w:type="spellEnd"/>
-            <w:r>
-              <w:t xml:space="preserve"> </w:t>
-            </w:r>
-            <w:proofErr w:type="spellStart"/>
-            <w:r>
-              <w:t>Platform</w:t>
-            </w:r>
-            <w:proofErr w:type="spellEnd"/>
+            <w:r>
+              <w:t>Deployment Platform</w:t>
+            </w:r>
           </w:p>
         </w:tc>
         <w:tc>
@@ -128,11 +116,9 @@
             <w:pPr>
               <w:cnfStyle w:val="000000000000" w:firstRow="0" w:lastRow="0" w:firstColumn="0" w:lastColumn="0" w:oddVBand="0" w:evenVBand="0" w:oddHBand="0" w:evenHBand="0" w:firstRowFirstColumn="0" w:firstRowLastColumn="0" w:lastRowFirstColumn="0" w:lastRowLastColumn="0"/>
             </w:pPr>
-            <w:proofErr w:type="spellStart"/>
             <w:r>
               <w:t>Android</w:t>
             </w:r>
-            <w:proofErr w:type="spellEnd"/>
           </w:p>
         </w:tc>
       </w:tr>
@@ -147,13 +133,8 @@
           </w:tcPr>
           <w:p>
             <w:r>
-              <w:t xml:space="preserve">Test </w:t>
-            </w:r>
-            <w:proofErr w:type="spellStart"/>
-            <w:r>
-              <w:t>tools</w:t>
-            </w:r>
-            <w:proofErr w:type="spellEnd"/>
+              <w:t>Test tools</w:t>
+            </w:r>
           </w:p>
         </w:tc>
         <w:tc>
@@ -164,27 +145,12 @@
             <w:pPr>
               <w:cnfStyle w:val="000000100000" w:firstRow="0" w:lastRow="0" w:firstColumn="0" w:lastColumn="0" w:oddVBand="0" w:evenVBand="0" w:oddHBand="1" w:evenHBand="0" w:firstRowFirstColumn="0" w:firstRowLastColumn="0" w:lastRowFirstColumn="0" w:lastRowLastColumn="0"/>
             </w:pPr>
-            <w:proofErr w:type="spellStart"/>
-            <w:r>
-              <w:t>Cucumber</w:t>
-            </w:r>
-            <w:proofErr w:type="spellEnd"/>
-            <w:r>
-              <w:t xml:space="preserve">, </w:t>
-            </w:r>
-            <w:proofErr w:type="spellStart"/>
-            <w:r>
-              <w:t>Calabash</w:t>
-            </w:r>
-            <w:proofErr w:type="spellEnd"/>
-            <w:r>
-              <w:t xml:space="preserve">, </w:t>
-            </w:r>
-            <w:proofErr w:type="spellStart"/>
-            <w:r>
-              <w:t>JUnit</w:t>
-            </w:r>
-            <w:proofErr w:type="spellEnd"/>
+            <w:r>
+              <w:t>Cucumber, Calabash</w:t>
+            </w:r>
+            <w:r>
+              <w:t>, JUnit</w:t>
+            </w:r>
           </w:p>
         </w:tc>
       </w:tr>
@@ -195,19 +161,9 @@
             <w:tcW w:w="3227" w:type="dxa"/>
           </w:tcPr>
           <w:p>
-            <w:proofErr w:type="spellStart"/>
-            <w:r>
-              <w:t>Automatic</w:t>
-            </w:r>
-            <w:proofErr w:type="spellEnd"/>
-            <w:r>
-              <w:t xml:space="preserve"> </w:t>
-            </w:r>
-            <w:proofErr w:type="spellStart"/>
-            <w:r>
-              <w:t>Deployment</w:t>
-            </w:r>
-            <w:proofErr w:type="spellEnd"/>
+            <w:r>
+              <w:t>Automatic Deployment</w:t>
+            </w:r>
           </w:p>
         </w:tc>
         <w:tc>
@@ -218,11 +174,11 @@
             <w:pPr>
               <w:cnfStyle w:val="000000000000" w:firstRow="0" w:lastRow="0" w:firstColumn="0" w:lastColumn="0" w:oddVBand="0" w:evenVBand="0" w:oddHBand="0" w:evenHBand="0" w:firstRowFirstColumn="0" w:firstRowLastColumn="0" w:lastRowFirstColumn="0" w:lastRowLastColumn="0"/>
             </w:pPr>
-            <w:proofErr w:type="spellStart"/>
-            <w:r>
-              <w:t>Maven</w:t>
-            </w:r>
-            <w:proofErr w:type="spellEnd"/>
+            <w:r>
+              <w:t>-</w:t>
+            </w:r>
+            <w:bookmarkStart w:id="0" w:name="_GoBack"/>
+            <w:bookmarkEnd w:id="0"/>
           </w:p>
         </w:tc>
       </w:tr>
@@ -237,13 +193,8 @@
           </w:tcPr>
           <w:p>
             <w:r>
-              <w:t xml:space="preserve">Projekt Management </w:t>
-            </w:r>
-            <w:proofErr w:type="spellStart"/>
-            <w:r>
-              <w:t>Platform</w:t>
-            </w:r>
-            <w:proofErr w:type="spellEnd"/>
+              <w:t>Projekt Management Platform</w:t>
+            </w:r>
           </w:p>
         </w:tc>
         <w:tc>
@@ -270,11 +221,9 @@
             <w:tcW w:w="3227" w:type="dxa"/>
           </w:tcPr>
           <w:p>
-            <w:proofErr w:type="spellStart"/>
             <w:r>
               <w:t>Architecture</w:t>
             </w:r>
-            <w:proofErr w:type="spellEnd"/>
           </w:p>
         </w:tc>
         <w:tc>
@@ -297,13 +246,8 @@
       <w:pPr>
         <w:pStyle w:val="Titel"/>
       </w:pPr>
-      <w:proofErr w:type="spellStart"/>
       <w:r>
-        <w:t>Configuration</w:t>
-      </w:r>
-      <w:proofErr w:type="spellEnd"/>
-      <w:r>
-        <w:t xml:space="preserve"> Management</w:t>
+        <w:t>Configuration Management</w:t>
       </w:r>
     </w:p>
     <w:tbl>
@@ -330,13 +274,8 @@
           </w:tcPr>
           <w:p>
             <w:r>
-              <w:t xml:space="preserve">Code </w:t>
-            </w:r>
-            <w:proofErr w:type="spellStart"/>
-            <w:r>
-              <w:t>repository</w:t>
-            </w:r>
-            <w:proofErr w:type="spellEnd"/>
+              <w:t>Code repository</w:t>
+            </w:r>
           </w:p>
         </w:tc>
         <w:tc>
@@ -353,19 +292,11 @@
                 <w:b w:val="0"/>
               </w:rPr>
             </w:pPr>
-            <w:proofErr w:type="spellStart"/>
             <w:r>
               <w:rPr>
                 <w:b w:val="0"/>
               </w:rPr>
-              <w:t>Git</w:t>
-            </w:r>
-            <w:proofErr w:type="spellEnd"/>
-            <w:r>
-              <w:rPr>
-                <w:b w:val="0"/>
-              </w:rPr>
-              <w:t xml:space="preserve"> Hub</w:t>
+              <w:t>Git Hub</w:t>
             </w:r>
             <w:r>
               <w:rPr>
@@ -402,13 +333,8 @@
           </w:tcPr>
           <w:p>
             <w:r>
-              <w:t xml:space="preserve">Change </w:t>
-            </w:r>
-            <w:proofErr w:type="spellStart"/>
-            <w:r>
-              <w:t>Requests</w:t>
-            </w:r>
-            <w:proofErr w:type="spellEnd"/>
+              <w:t>Change Requests</w:t>
+            </w:r>
           </w:p>
         </w:tc>
         <w:tc>
@@ -436,13 +362,8 @@
           </w:tcPr>
           <w:p>
             <w:r>
-              <w:t xml:space="preserve">Bug </w:t>
-            </w:r>
-            <w:proofErr w:type="spellStart"/>
-            <w:r>
-              <w:t>reporting</w:t>
-            </w:r>
-            <w:proofErr w:type="spellEnd"/>
+              <w:t>Bug reporting</w:t>
+            </w:r>
           </w:p>
         </w:tc>
         <w:tc>
@@ -470,29 +391,8 @@
           </w:tcPr>
           <w:p>
             <w:r>
-              <w:t xml:space="preserve">Tracking </w:t>
-            </w:r>
-            <w:proofErr w:type="spellStart"/>
-            <w:r>
-              <w:t>of</w:t>
-            </w:r>
-            <w:proofErr w:type="spellEnd"/>
-            <w:r>
-              <w:t xml:space="preserve"> </w:t>
-            </w:r>
-            <w:proofErr w:type="spellStart"/>
-            <w:r>
-              <w:t>changes</w:t>
-            </w:r>
-            <w:proofErr w:type="spellEnd"/>
-            <w:r>
-              <w:t xml:space="preserve">, </w:t>
-            </w:r>
-            <w:proofErr w:type="spellStart"/>
-            <w:r>
-              <w:t>tasks</w:t>
-            </w:r>
-            <w:proofErr w:type="spellEnd"/>
+              <w:t>Tracking of changes, tasks</w:t>
+            </w:r>
           </w:p>
         </w:tc>
         <w:tc>
@@ -523,8 +423,6 @@
       <w:r>
         <w:t>nicht relevant</w:t>
       </w:r>
-      <w:bookmarkStart w:id="0" w:name="_GoBack"/>
-      <w:bookmarkEnd w:id="0"/>
     </w:p>
     <w:sectPr>
       <w:pgSz w:w="11906" w:h="16838"/>

</xml_diff>